<commit_message>
Had forgotten to save program profile before last commit.
</commit_message>
<xml_diff>
--- a/EnumDemo/COMP268_EnumDemo_MyProgramProfile.docx
+++ b/EnumDemo/COMP268_EnumDemo_MyProgramProfile.docx
@@ -360,31 +360,7 @@
         <w:rPr>
           <w:rFonts w:ascii="Times New Roman" w:hAnsi="Times New Roman" w:cs="Times New Roman"/>
         </w:rPr>
-        <w:t>Performs some mathematical computations and displays the results.</w:t>
-      </w:r>
-      <w:r>
-        <w:rPr>
-          <w:rFonts w:ascii="Times New Roman" w:hAnsi="Times New Roman" w:cs="Times New Roman"/>
-        </w:rPr>
-        <w:t xml:space="preserve"> </w:t>
-      </w:r>
-      <w:r>
-        <w:rPr>
-          <w:rFonts w:ascii="Times New Roman" w:hAnsi="Times New Roman" w:cs="Times New Roman"/>
-        </w:rPr>
-        <w:t>Also displays the value of the constant Math.PI. It then reports</w:t>
-      </w:r>
-      <w:r>
-        <w:rPr>
-          <w:rFonts w:ascii="Times New Roman" w:hAnsi="Times New Roman" w:cs="Times New Roman"/>
-        </w:rPr>
-        <w:t xml:space="preserve"> t</w:t>
-      </w:r>
-      <w:r>
-        <w:rPr>
-          <w:rFonts w:ascii="Times New Roman" w:hAnsi="Times New Roman" w:cs="Times New Roman"/>
-        </w:rPr>
-        <w:t>he number of seconds that the computer spent on this task.</w:t>
+        <w:t>Demonstrates enum usage.</w:t>
       </w:r>
     </w:p>
     <w:p>
@@ -424,14 +400,27 @@
       <w:r>
         <w:t xml:space="preserve">Table </w:t>
       </w:r>
-      <w:fldSimple w:instr=" SEQ Table \* ARABIC ">
-        <w:r>
-          <w:rPr>
-            <w:noProof/>
-          </w:rPr>
-          <w:t>1</w:t>
-        </w:r>
-      </w:fldSimple>
+      <w:r>
+        <w:fldChar w:fldCharType="begin"/>
+      </w:r>
+      <w:r>
+        <w:instrText xml:space="preserve"> SEQ Table \* ARABIC </w:instrText>
+      </w:r>
+      <w:r>
+        <w:fldChar w:fldCharType="separate"/>
+      </w:r>
+      <w:r>
+        <w:rPr>
+          <w:noProof/>
+        </w:rPr>
+        <w:t>1</w:t>
+      </w:r>
+      <w:r>
+        <w:rPr>
+          <w:noProof/>
+        </w:rPr>
+        <w:fldChar w:fldCharType="end"/>
+      </w:r>
       <w:r>
         <w:t xml:space="preserve">: </w:t>
       </w:r>
@@ -707,7 +696,7 @@
                 <w:color w:val="000000"/>
                 <w:lang w:val="en-CA" w:eastAsia="en-CA"/>
               </w:rPr>
-              <w:t>Would not compile at first as it could not link the package and class. The default Netbeans package makes the class &lt;name&gt;.&lt;Name&gt;.</w:t>
+              <w:t>Exception in thread "main" java.lang.RuntimeException: Uncompilable source code - not a statement</w:t>
             </w:r>
           </w:p>
         </w:tc>
@@ -739,24 +728,7 @@
                 <w:color w:val="000000"/>
                 <w:lang w:val="en-CA" w:eastAsia="en-CA"/>
               </w:rPr>
-              <w:t xml:space="preserve">Put my class TimedComputation.java directly under </w:t>
-            </w:r>
-            <w:r>
-              <w:rPr>
-                <w:rFonts w:ascii="Calibri" w:eastAsia="Times New Roman" w:hAnsi="Calibri" w:cs="Calibri"/>
-                <w:i/>
-                <w:color w:val="000000"/>
-                <w:lang w:val="en-CA" w:eastAsia="en-CA"/>
-              </w:rPr>
-              <w:t>Source Packages</w:t>
-            </w:r>
-            <w:r>
-              <w:rPr>
-                <w:rFonts w:ascii="Calibri" w:eastAsia="Times New Roman" w:hAnsi="Calibri" w:cs="Calibri"/>
-                <w:color w:val="000000"/>
-                <w:lang w:val="en-CA" w:eastAsia="en-CA"/>
-              </w:rPr>
-              <w:t>, which put it in &lt;default package&gt;.</w:t>
+              <w:t>I had forgotten a 'plus' sign, so the statement wasn't a String concatenation. Adding '+' did the trick.</w:t>
             </w:r>
           </w:p>
         </w:tc>
@@ -917,8 +889,8 @@
     </w:p>
     <w:p>
       <w:pPr>
-        <w:spacing w:after="0" w:line="240" w:lineRule="auto"/>
-        <w:ind w:left="540"/>
+        <w:spacing w:after="120" w:line="240" w:lineRule="auto"/>
+        <w:ind w:left="539"/>
         <w:rPr>
           <w:rFonts w:ascii="Courier New" w:hAnsi="Courier New" w:cs="Courier New"/>
           <w:sz w:val="20"/>
@@ -929,23 +901,30 @@
           <w:rFonts w:ascii="Courier New" w:hAnsi="Courier New" w:cs="Courier New"/>
           <w:sz w:val="20"/>
         </w:rPr>
-        <w:t>A triangle with sides 42 and 17 has a hypotenuse 45.31004303683677</w:t>
+        <w:t>My sign is libra, since I was born in OCT</w:t>
       </w:r>
     </w:p>
     <w:p>
       <w:pPr>
-        <w:spacing w:after="0" w:line="240" w:lineRule="auto"/>
-        <w:ind w:left="540"/>
+        <w:spacing w:after="120" w:line="240" w:lineRule="auto"/>
+        <w:ind w:left="539"/>
         <w:rPr>
           <w:rFonts w:ascii="Courier New" w:hAnsi="Courier New" w:cs="Courier New"/>
           <w:sz w:val="20"/>
         </w:rPr>
       </w:pPr>
+      <w:r>
+        <w:rPr>
+          <w:rFonts w:ascii="Courier New" w:hAnsi="Courier New" w:cs="Courier New"/>
+          <w:sz w:val="20"/>
+        </w:rPr>
+        <w:t>That's the 9-th month of the year. (Counting from 0, of course!)</w:t>
+      </w:r>
     </w:p>
     <w:p>
       <w:pPr>
-        <w:spacing w:after="0" w:line="240" w:lineRule="auto"/>
-        <w:ind w:left="540"/>
+        <w:spacing w:after="120" w:line="240" w:lineRule="auto"/>
+        <w:ind w:left="539"/>
         <w:rPr>
           <w:rFonts w:ascii="Courier New" w:hAnsi="Courier New" w:cs="Courier New"/>
           <w:sz w:val="20"/>
@@ -956,114 +935,8 @@
           <w:rFonts w:ascii="Courier New" w:hAnsi="Courier New" w:cs="Courier New"/>
           <w:sz w:val="20"/>
         </w:rPr>
-        <w:t>Mathematically, sin(x)*sin(x) + cos(x)*cos(x) - 1 should be 0.</w:t>
-      </w:r>
-    </w:p>
-    <w:p>
-      <w:pPr>
-        <w:spacing w:after="0" w:line="240" w:lineRule="auto"/>
-        <w:ind w:left="540"/>
-        <w:rPr>
-          <w:rFonts w:ascii="Courier New" w:hAnsi="Courier New" w:cs="Courier New"/>
-          <w:sz w:val="20"/>
-        </w:rPr>
-      </w:pPr>
-      <w:r>
-        <w:rPr>
-          <w:rFonts w:ascii="Courier New" w:hAnsi="Courier New" w:cs="Courier New"/>
-          <w:sz w:val="20"/>
-        </w:rPr>
-        <w:t>Let's check for x = 1:</w:t>
-      </w:r>
-    </w:p>
-    <w:p>
-      <w:pPr>
-        <w:spacing w:after="0" w:line="240" w:lineRule="auto"/>
-        <w:ind w:left="540"/>
-        <w:rPr>
-          <w:rFonts w:ascii="Courier New" w:hAnsi="Courier New" w:cs="Courier New"/>
-          <w:sz w:val="20"/>
-        </w:rPr>
-      </w:pPr>
-      <w:r>
-        <w:rPr>
-          <w:rFonts w:ascii="Courier New" w:hAnsi="Courier New" w:cs="Courier New"/>
-          <w:sz w:val="20"/>
-        </w:rPr>
-        <w:tab/>
-        <w:t>sin(1)*sin(1) + cos(1)*cos(1) - 1 is 0.0</w:t>
-      </w:r>
-    </w:p>
-    <w:p>
-      <w:pPr>
-        <w:spacing w:after="0" w:line="240" w:lineRule="auto"/>
-        <w:ind w:left="540"/>
-        <w:rPr>
-          <w:rFonts w:ascii="Courier New" w:hAnsi="Courier New" w:cs="Courier New"/>
-          <w:sz w:val="20"/>
-        </w:rPr>
-      </w:pPr>
-      <w:r>
-        <w:rPr>
-          <w:rFonts w:ascii="Courier New" w:hAnsi="Courier New" w:cs="Courier New"/>
-          <w:sz w:val="20"/>
-        </w:rPr>
-        <w:t>(There can be round-off errors when computing with real numbers!)</w:t>
-      </w:r>
-    </w:p>
-    <w:p>
-      <w:pPr>
-        <w:spacing w:after="0" w:line="240" w:lineRule="auto"/>
-        <w:ind w:left="540"/>
-        <w:rPr>
-          <w:rFonts w:ascii="Courier New" w:hAnsi="Courier New" w:cs="Courier New"/>
-          <w:sz w:val="20"/>
-        </w:rPr>
-      </w:pPr>
-    </w:p>
-    <w:p>
-      <w:pPr>
-        <w:spacing w:after="0" w:line="240" w:lineRule="auto"/>
-        <w:ind w:left="540"/>
-        <w:rPr>
-          <w:rFonts w:ascii="Courier New" w:hAnsi="Courier New" w:cs="Courier New"/>
-          <w:sz w:val="20"/>
-        </w:rPr>
-      </w:pPr>
-      <w:r>
-        <w:rPr>
-          <w:rFonts w:ascii="Courier New" w:hAnsi="Courier New" w:cs="Courier New"/>
-          <w:sz w:val="20"/>
-        </w:rPr>
-        <w:t>Here is a random number: 0.9822580891772401</w:t>
-      </w:r>
-    </w:p>
-    <w:p>
-      <w:pPr>
-        <w:spacing w:after="0" w:line="240" w:lineRule="auto"/>
-        <w:ind w:left="540"/>
-        <w:rPr>
-          <w:rFonts w:ascii="Courier New" w:hAnsi="Courier New" w:cs="Courier New"/>
-          <w:sz w:val="20"/>
-        </w:rPr>
-      </w:pPr>
-      <w:r>
-        <w:rPr>
-          <w:rFonts w:ascii="Courier New" w:hAnsi="Courier New" w:cs="Courier New"/>
-          <w:sz w:val="20"/>
-        </w:rPr>
-        <w:t>The value of Math.PI is 3.141592653589793</w:t>
-      </w:r>
-    </w:p>
-    <w:p>
-      <w:pPr>
-        <w:spacing w:after="0" w:line="240" w:lineRule="auto"/>
-        <w:ind w:left="540"/>
-        <w:rPr>
-          <w:rFonts w:ascii="Courier New" w:hAnsi="Courier New" w:cs="Courier New"/>
-          <w:sz w:val="20"/>
-        </w:rPr>
-      </w:pPr>
+        <w:t>Isn't it nice to get to FRIDAY</w:t>
+      </w:r>
     </w:p>
     <w:p>
       <w:pPr>
@@ -1075,8 +948,10 @@
           <w:rFonts w:ascii="Courier New" w:hAnsi="Courier New" w:cs="Courier New"/>
           <w:sz w:val="20"/>
         </w:rPr>
-        <w:t>Run time in seconds was: 0.002</w:t>
-      </w:r>
+        <w:t>FRIDAY is the 5-th day of the week.</w:t>
+      </w:r>
+      <w:bookmarkStart w:id="0" w:name="_GoBack"/>
+      <w:bookmarkEnd w:id="0"/>
     </w:p>
     <w:p>
       <w:pPr>
@@ -1109,10 +984,8 @@
     </w:p>
     <w:p>
       <w:r>
-        <w:t>I’m not sure why the default package/class organization for Netbeans projects doesn’t work for me. Maybe I’m supposed to import everything into my own custom packages/class instead of relying on the &lt;default package&gt;?</w:t>
-      </w:r>
-      <w:bookmarkStart w:id="0" w:name="_GoBack"/>
-      <w:bookmarkEnd w:id="0"/>
+        <w:t>Had trouble using the enum ordinal method return value in String literals. It was because I missed a ‘plus’ sign to properly concatenate the String literal.</w:t>
+      </w:r>
     </w:p>
     <w:sectPr>
       <w:footerReference w:type="default" r:id="rId8"/>
@@ -2351,7 +2224,7 @@
 </file>
 
 <file path=customXml/itemProps2.xml><?xml version="1.0" encoding="utf-8"?>
-<ds:datastoreItem xmlns:ds="http://schemas.openxmlformats.org/officeDocument/2006/customXml" ds:itemID="{DC1C9CEE-E2A1-4C4E-A1B2-FC60C4FC958B}">
+<ds:datastoreItem xmlns:ds="http://schemas.openxmlformats.org/officeDocument/2006/customXml" ds:itemID="{03418DF1-5359-490B-B90E-ED437187C7DD}">
   <ds:schemaRefs>
     <ds:schemaRef ds:uri="http://schemas.openxmlformats.org/officeDocument/2006/bibliography"/>
   </ds:schemaRefs>

</xml_diff>

<commit_message>
Moved Word docs to repo instead of OneDrive, shortcuts in OneDrive. Some Word edits.
</commit_message>
<xml_diff>
--- a/EnumDemo/COMP268_EnumDemo_MyProgramProfile.docx
+++ b/EnumDemo/COMP268_EnumDemo_MyProgramProfile.docx
@@ -33,16 +33,10 @@
               <w:outlineLvl w:val="1"/>
             </w:pPr>
             <w:r>
-              <w:t>LEARNING PROFILE FOR ASSIGNMENT</w:t>
+              <w:t xml:space="preserve">LEARNING PROFILE FOR </w:t>
             </w:r>
             <w:r>
-              <w:t>#0</w:t>
-            </w:r>
-            <w:r>
-              <w:t xml:space="preserve"> AND QUESTION</w:t>
-            </w:r>
-            <w:r>
-              <w:t>#1</w:t>
+              <w:t>PAGE 37 EXAMPLE PROGRAM</w:t>
             </w:r>
           </w:p>
           <w:p>
@@ -400,27 +394,14 @@
       <w:r>
         <w:t xml:space="preserve">Table </w:t>
       </w:r>
-      <w:r>
-        <w:fldChar w:fldCharType="begin"/>
-      </w:r>
-      <w:r>
-        <w:instrText xml:space="preserve"> SEQ Table \* ARABIC </w:instrText>
-      </w:r>
-      <w:r>
-        <w:fldChar w:fldCharType="separate"/>
-      </w:r>
-      <w:r>
-        <w:rPr>
-          <w:noProof/>
-        </w:rPr>
-        <w:t>1</w:t>
-      </w:r>
-      <w:r>
-        <w:rPr>
-          <w:noProof/>
-        </w:rPr>
-        <w:fldChar w:fldCharType="end"/>
-      </w:r>
+      <w:fldSimple w:instr=" SEQ Table \* ARABIC ">
+        <w:r>
+          <w:rPr>
+            <w:noProof/>
+          </w:rPr>
+          <w:t>1</w:t>
+        </w:r>
+      </w:fldSimple>
       <w:r>
         <w:t xml:space="preserve">: </w:t>
       </w:r>
@@ -886,6 +867,8 @@
         </w:rPr>
         <w:t>:</w:t>
       </w:r>
+      <w:bookmarkStart w:id="0" w:name="_GoBack"/>
+      <w:bookmarkEnd w:id="0"/>
     </w:p>
     <w:p>
       <w:pPr>
@@ -950,8 +933,6 @@
         </w:rPr>
         <w:t>FRIDAY is the 5-th day of the week.</w:t>
       </w:r>
-      <w:bookmarkStart w:id="0" w:name="_GoBack"/>
-      <w:bookmarkEnd w:id="0"/>
     </w:p>
     <w:p>
       <w:pPr>
@@ -2224,7 +2205,7 @@
 </file>
 
 <file path=customXml/itemProps2.xml><?xml version="1.0" encoding="utf-8"?>
-<ds:datastoreItem xmlns:ds="http://schemas.openxmlformats.org/officeDocument/2006/customXml" ds:itemID="{03418DF1-5359-490B-B90E-ED437187C7DD}">
+<ds:datastoreItem xmlns:ds="http://schemas.openxmlformats.org/officeDocument/2006/customXml" ds:itemID="{052F7AF4-7E87-49EA-9F56-DCAF832BA947}">
   <ds:schemaRefs>
     <ds:schemaRef ds:uri="http://schemas.openxmlformats.org/officeDocument/2006/bibliography"/>
   </ds:schemaRefs>

</xml_diff>

<commit_message>
Fixed many program profile (Word/docx) titles. Wrote new interest algorithm, again. Tweaked Interest.java and Interest2.java to better compare them. Lots of work on CelsiusToFahrenheit.java -- it works. Should stuff some error handling in there. Has a bunch of fluff code, too, commented out. Not sure how to make other functions with returns. Will probably delete this fluff.
</commit_message>
<xml_diff>
--- a/EnumDemo/COMP268_EnumDemo_MyProgramProfile.docx
+++ b/EnumDemo/COMP268_EnumDemo_MyProgramProfile.docx
@@ -36,8 +36,10 @@
               <w:t xml:space="preserve">LEARNING PROFILE FOR </w:t>
             </w:r>
             <w:r>
-              <w:t>PAGE 37 EXAMPLE PROGRAM</w:t>
+              <w:t>EnumDemo</w:t>
             </w:r>
+            <w:bookmarkStart w:id="0" w:name="_GoBack"/>
+            <w:bookmarkEnd w:id="0"/>
           </w:p>
           <w:p>
             <w:pPr>
@@ -394,14 +396,27 @@
       <w:r>
         <w:t xml:space="preserve">Table </w:t>
       </w:r>
-      <w:fldSimple w:instr=" SEQ Table \* ARABIC ">
-        <w:r>
-          <w:rPr>
-            <w:noProof/>
-          </w:rPr>
-          <w:t>1</w:t>
-        </w:r>
-      </w:fldSimple>
+      <w:r>
+        <w:fldChar w:fldCharType="begin"/>
+      </w:r>
+      <w:r>
+        <w:instrText xml:space="preserve"> SEQ Table \* ARABIC </w:instrText>
+      </w:r>
+      <w:r>
+        <w:fldChar w:fldCharType="separate"/>
+      </w:r>
+      <w:r>
+        <w:rPr>
+          <w:noProof/>
+        </w:rPr>
+        <w:t>1</w:t>
+      </w:r>
+      <w:r>
+        <w:rPr>
+          <w:noProof/>
+        </w:rPr>
+        <w:fldChar w:fldCharType="end"/>
+      </w:r>
       <w:r>
         <w:t xml:space="preserve">: </w:t>
       </w:r>
@@ -867,8 +882,6 @@
         </w:rPr>
         <w:t>:</w:t>
       </w:r>
-      <w:bookmarkStart w:id="0" w:name="_GoBack"/>
-      <w:bookmarkEnd w:id="0"/>
     </w:p>
     <w:p>
       <w:pPr>
@@ -2205,7 +2218,7 @@
 </file>
 
 <file path=customXml/itemProps2.xml><?xml version="1.0" encoding="utf-8"?>
-<ds:datastoreItem xmlns:ds="http://schemas.openxmlformats.org/officeDocument/2006/customXml" ds:itemID="{052F7AF4-7E87-49EA-9F56-DCAF832BA947}">
+<ds:datastoreItem xmlns:ds="http://schemas.openxmlformats.org/officeDocument/2006/customXml" ds:itemID="{47852F11-20B7-429C-B8A0-C8D0ED529483}">
   <ds:schemaRefs>
     <ds:schemaRef ds:uri="http://schemas.openxmlformats.org/officeDocument/2006/bibliography"/>
   </ds:schemaRefs>

</xml_diff>